<commit_message>
updated plan + dream content
</commit_message>
<xml_diff>
--- a/Citations.docx
+++ b/Citations.docx
@@ -605,6 +605,43 @@
     <w:p/>
     <w:p>
       <w:pPr>
+        <w:rPr>
+          <w:lang w:val="fr-FR"/>
+        </w:rPr>
+      </w:pPr>
+      <w:r>
+        <w:rPr>
+          <w:lang w:val="fr-FR"/>
+        </w:rPr>
+        <w:t>Alfred Musset</w:t>
+      </w:r>
+    </w:p>
+    <w:p>
+      <w:pPr>
+        <w:rPr>
+          <w:i/>
+          <w:lang w:val="fr-FR"/>
+        </w:rPr>
+      </w:pPr>
+      <w:bookmarkStart w:id="0" w:name="_GoBack"/>
+      <w:r>
+        <w:rPr>
+          <w:i/>
+          <w:lang w:val="fr-FR"/>
+        </w:rPr>
+        <w:t>« La vie est un sommeil, l'amour en est le rêve, Et vous aurez vécu, si vous avez aimé. »</w:t>
+      </w:r>
+    </w:p>
+    <w:bookmarkEnd w:id="0"/>
+    <w:p>
+      <w:pPr>
+        <w:rPr>
+          <w:lang w:val="fr-FR"/>
+        </w:rPr>
+      </w:pPr>
+    </w:p>
+    <w:p>
+      <w:pPr>
         <w:pStyle w:val="NormalWeb"/>
         <w:spacing w:before="0" w:beforeAutospacing="0" w:after="0" w:afterAutospacing="0" w:line="276" w:lineRule="auto"/>
         <w:jc w:val="both"/>
@@ -1186,7 +1223,6 @@
           <w:lang w:val="fr-FR"/>
         </w:rPr>
       </w:pPr>
-      <w:bookmarkStart w:id="0" w:name="_GoBack"/>
       <w:r>
         <w:rPr>
           <w:i/>
@@ -1195,12 +1231,12 @@
         <w:t xml:space="preserve">« Prétendre donner les rêves comme de simples jeux de la pensée, de simples images de l’imagination, c’est témoigner d’un manque de réflexion ou de loyauté ; car de toute évidence ils en diffèrent spécifiquement. Les images de l’imagination sont faibles, languissantes, incomplètes, partielles et si fugitives qu’on peut à peine fixer dans sa mémoire pendant quelques secondes les traits d’un absent, et que même le jeu le plus vif de l’imagination ne peut nullement entrer en comparaison avec la réalité palpable que le rêve met sous nos yeux. » </w:t>
       </w:r>
     </w:p>
-    <w:bookmarkEnd w:id="0"/>
-    <w:p>
-      <w:pPr>
-        <w:rPr>
-          <w:i/>
-          <w:szCs w:val="24"/>
+    <w:p>
+      <w:pPr>
+        <w:rPr>
+          <w:i/>
+          <w:szCs w:val="24"/>
+          <w:lang w:val="fr-FR"/>
         </w:rPr>
       </w:pPr>
     </w:p>

</xml_diff>

<commit_message>
changed solms fore brain + intro
</commit_message>
<xml_diff>
--- a/Citations.docx
+++ b/Citations.docx
@@ -623,23 +623,54 @@
           <w:lang w:val="fr-FR"/>
         </w:rPr>
       </w:pPr>
+      <w:r>
+        <w:rPr>
+          <w:i/>
+          <w:lang w:val="fr-FR"/>
+        </w:rPr>
+        <w:t>« La vie est un sommeil, l'amour en est le rêve, Et vous aurez vécu, si vous avez aimé. »</w:t>
+      </w:r>
+    </w:p>
+    <w:p>
+      <w:pPr>
+        <w:rPr>
+          <w:lang w:val="fr-FR"/>
+        </w:rPr>
+      </w:pPr>
+    </w:p>
+    <w:p>
+      <w:r>
+        <w:t xml:space="preserve">Nathaniel Hawthorne, </w:t>
+      </w:r>
+      <w:r>
+        <w:rPr>
+          <w:i/>
+        </w:rPr>
+        <w:t>The Haunted Mind</w:t>
+      </w:r>
+      <w:r>
+        <w:t>, 1837</w:t>
+      </w:r>
+      <w:r>
+        <w:t xml:space="preserve"> (Cité dans Windt, Dreaming)</w:t>
+      </w:r>
       <w:bookmarkStart w:id="0" w:name="_GoBack"/>
-      <w:r>
-        <w:rPr>
-          <w:i/>
-          <w:lang w:val="fr-FR"/>
-        </w:rPr>
-        <w:t>« La vie est un sommeil, l'amour en est le rêve, Et vous aurez vécu, si vous avez aimé. »</w:t>
-      </w:r>
-    </w:p>
-    <w:bookmarkEnd w:id="0"/>
-    <w:p>
-      <w:pPr>
-        <w:rPr>
-          <w:lang w:val="fr-FR"/>
-        </w:rPr>
-      </w:pPr>
-    </w:p>
+      <w:bookmarkEnd w:id="0"/>
+    </w:p>
+    <w:p>
+      <w:pPr>
+        <w:rPr>
+          <w:i/>
+        </w:rPr>
+      </w:pPr>
+      <w:r>
+        <w:rPr>
+          <w:i/>
+        </w:rPr>
+        <w:t>“What a singular moment is the first one, when you have hardly begun to recollect yourself, after starting from midnight slumber! By unclosing your eyes so suddenly, you seem to have surprised the personages of your dream in full convocation round your bed, and catch one broad glance at them before they can flit into obscurity. Or, to vary the metaphor, you find yourself, for a single instant, wide awake in that realms of illusions, whither sleep has been the passport, and behold its ghostly inhabitants and wondrous scenery, with a perception of their strangeness, such as you never attain while the dream is undisturbed.”</w:t>
+      </w:r>
+    </w:p>
+    <w:p/>
     <w:p>
       <w:pPr>
         <w:pStyle w:val="NormalWeb"/>
@@ -984,7 +1015,6 @@
           <w:szCs w:val="24"/>
         </w:rPr>
       </w:pPr>
-      <w:proofErr w:type="gramStart"/>
       <w:r>
         <w:rPr>
           <w:i/>
@@ -992,7 +1022,6 @@
         </w:rPr>
         <w:t>English :</w:t>
       </w:r>
-      <w:proofErr w:type="gramEnd"/>
     </w:p>
     <w:p>
       <w:pPr>
@@ -1086,7 +1115,6 @@
           <w:szCs w:val="24"/>
         </w:rPr>
       </w:pPr>
-      <w:proofErr w:type="gramStart"/>
       <w:r>
         <w:rPr>
           <w:i/>
@@ -1094,7 +1122,6 @@
         </w:rPr>
         <w:t>English :</w:t>
       </w:r>
-      <w:proofErr w:type="gramEnd"/>
     </w:p>
     <w:p>
       <w:pPr>

</xml_diff>